<commit_message>
pie chart with tables
</commit_message>
<xml_diff>
--- a/Data Files/Project Proposal.docx
+++ b/Data Files/Project Proposal.docx
@@ -62,7 +62,23 @@
           <w:sz w:val="20"/>
           <w:szCs w:val="20"/>
         </w:rPr>
-        <w:t xml:space="preserve"> World &amp; Its Relationship With Relative Population Growth Over the Last Two Decades.</w:t>
+        <w:t xml:space="preserve"> World &amp; Its Relationship With Relative </w:t>
+      </w:r>
+      <w:r>
+        <w:rPr>
+          <w:rFonts w:ascii="Verdana" w:eastAsia="Times New Roman" w:hAnsi="Verdana" w:cs="Times New Roman"/>
+          <w:sz w:val="20"/>
+          <w:szCs w:val="20"/>
+        </w:rPr>
+        <w:t>Economic</w:t>
+      </w:r>
+      <w:r>
+        <w:rPr>
+          <w:rFonts w:ascii="Verdana" w:eastAsia="Times New Roman" w:hAnsi="Verdana" w:cs="Times New Roman"/>
+          <w:sz w:val="20"/>
+          <w:szCs w:val="20"/>
+        </w:rPr>
+        <w:t xml:space="preserve"> Growth Over the Last Two Decades.</w:t>
       </w:r>
     </w:p>
     <w:p>
@@ -117,7 +133,33 @@
           <w:sz w:val="20"/>
           <w:szCs w:val="20"/>
         </w:rPr>
-        <w:t>- Make API calls to the US Department of Energy and other data sources.</w:t>
+        <w:t>- Make API calls to the US Department of Energy</w:t>
+      </w:r>
+      <w:r>
+        <w:rPr>
+          <w:rFonts w:ascii="Verdana" w:eastAsia="Times New Roman" w:hAnsi="Verdana" w:cs="Times New Roman"/>
+          <w:sz w:val="20"/>
+          <w:szCs w:val="20"/>
+        </w:rPr>
+        <w:t xml:space="preserve">, world </w:t>
+      </w:r>
+      <w:proofErr w:type="spellStart"/>
+      <w:r>
+        <w:rPr>
+          <w:rFonts w:ascii="Verdana" w:eastAsia="Times New Roman" w:hAnsi="Verdana" w:cs="Times New Roman"/>
+          <w:sz w:val="20"/>
+          <w:szCs w:val="20"/>
+        </w:rPr>
+        <w:t>enerdata</w:t>
+      </w:r>
+      <w:proofErr w:type="spellEnd"/>
+      <w:r>
+        <w:rPr>
+          <w:rFonts w:ascii="Verdana" w:eastAsia="Times New Roman" w:hAnsi="Verdana" w:cs="Times New Roman"/>
+          <w:sz w:val="20"/>
+          <w:szCs w:val="20"/>
+        </w:rPr>
+        <w:t xml:space="preserve"> and other data sources.</w:t>
       </w:r>
     </w:p>
     <w:p>
@@ -135,15 +177,7 @@
           <w:sz w:val="20"/>
           <w:szCs w:val="20"/>
         </w:rPr>
-        <w:t>- </w:t>
-      </w:r>
-      <w:r>
-        <w:rPr>
-          <w:rFonts w:ascii="Verdana" w:eastAsia="Times New Roman" w:hAnsi="Verdana" w:cs="Times New Roman"/>
-          <w:sz w:val="20"/>
-          <w:szCs w:val="20"/>
-        </w:rPr>
-        <w:t>Store our findings in MongoDB</w:t>
+        <w:t>- Store our findings in MongoDB</w:t>
       </w:r>
     </w:p>
     <w:p>
@@ -333,7 +367,7 @@
           <w:szCs w:val="20"/>
         </w:rPr>
       </w:pPr>
-      <w:hyperlink r:id="rId8" w:history="1">
+      <w:hyperlink r:id="rId8" w:anchor="/results/elecandgas?city=Topeka&amp;abv=KS&amp;section=electricity&amp;currentState=Kansas&amp;lat=39.0473451&amp;lng=-95.67515759999998" w:history="1">
         <w:r>
           <w:rPr>
             <w:rStyle w:val="Hyperlink"/>
@@ -504,6 +538,7 @@
     <w:p>
       <w:pPr>
         <w:rPr>
+          <w:rStyle w:val="Hyperlink"/>
           <w:rFonts w:ascii="Verdana" w:hAnsi="Verdana"/>
           <w:sz w:val="20"/>
           <w:szCs w:val="20"/>
@@ -524,30 +559,229 @@
     <w:p>
       <w:pPr>
         <w:rPr>
+          <w:rStyle w:val="Hyperlink"/>
+          <w:rFonts w:ascii="Verdana" w:hAnsi="Verdana"/>
+          <w:sz w:val="20"/>
+          <w:szCs w:val="20"/>
+        </w:rPr>
+      </w:pPr>
+    </w:p>
+    <w:p>
+      <w:pPr>
+        <w:rPr>
+          <w:rStyle w:val="Hyperlink"/>
           <w:rFonts w:ascii="Verdana" w:hAnsi="Verdana"/>
           <w:b/>
-          <w:sz w:val="20"/>
-          <w:szCs w:val="20"/>
-        </w:rPr>
-      </w:pPr>
-    </w:p>
-    <w:p>
-      <w:pPr>
-        <w:rPr>
+          <w:color w:val="auto"/>
+          <w:sz w:val="20"/>
+          <w:szCs w:val="20"/>
+          <w:u w:val="none"/>
+        </w:rPr>
+      </w:pPr>
+      <w:r>
+        <w:rPr>
+          <w:rStyle w:val="Hyperlink"/>
           <w:rFonts w:ascii="Verdana" w:hAnsi="Verdana"/>
           <w:b/>
-          <w:sz w:val="20"/>
-          <w:szCs w:val="20"/>
-        </w:rPr>
-      </w:pPr>
-      <w:r>
-        <w:rPr>
+          <w:color w:val="auto"/>
+          <w:sz w:val="20"/>
+          <w:szCs w:val="20"/>
+          <w:u w:val="none"/>
+        </w:rPr>
+        <w:t xml:space="preserve">OUR </w:t>
+      </w:r>
+      <w:r>
+        <w:rPr>
+          <w:rStyle w:val="Hyperlink"/>
           <w:rFonts w:ascii="Verdana" w:hAnsi="Verdana"/>
           <w:b/>
-          <w:sz w:val="20"/>
-          <w:szCs w:val="20"/>
-        </w:rPr>
-        <w:t>GROUP MEMBERS</w:t>
+          <w:color w:val="auto"/>
+          <w:sz w:val="20"/>
+          <w:szCs w:val="20"/>
+          <w:u w:val="none"/>
+        </w:rPr>
+        <w:t>ETL</w:t>
+      </w:r>
+      <w:r>
+        <w:rPr>
+          <w:rStyle w:val="Hyperlink"/>
+          <w:rFonts w:ascii="Verdana" w:hAnsi="Verdana"/>
+          <w:b/>
+          <w:color w:val="auto"/>
+          <w:sz w:val="20"/>
+          <w:szCs w:val="20"/>
+          <w:u w:val="none"/>
+        </w:rPr>
+        <w:t xml:space="preserve"> STRUCTURE</w:t>
+      </w:r>
+    </w:p>
+    <w:p>
+      <w:pPr>
+        <w:rPr>
+          <w:rStyle w:val="Hyperlink"/>
+          <w:rFonts w:ascii="Verdana" w:hAnsi="Verdana"/>
+          <w:color w:val="auto"/>
+          <w:sz w:val="20"/>
+          <w:szCs w:val="20"/>
+          <w:u w:val="none"/>
+        </w:rPr>
+      </w:pPr>
+      <w:r>
+        <w:rPr>
+          <w:rStyle w:val="Hyperlink"/>
+          <w:rFonts w:ascii="Verdana" w:hAnsi="Verdana"/>
+          <w:color w:val="auto"/>
+          <w:sz w:val="20"/>
+          <w:szCs w:val="20"/>
+          <w:u w:val="none"/>
+        </w:rPr>
+        <w:t>Extraction</w:t>
+      </w:r>
+      <w:r>
+        <w:rPr>
+          <w:rStyle w:val="Hyperlink"/>
+          <w:rFonts w:ascii="Verdana" w:hAnsi="Verdana"/>
+          <w:color w:val="auto"/>
+          <w:sz w:val="20"/>
+          <w:szCs w:val="20"/>
+          <w:u w:val="none"/>
+        </w:rPr>
+        <w:t>:</w:t>
+      </w:r>
+      <w:r>
+        <w:rPr>
+          <w:rStyle w:val="Hyperlink"/>
+          <w:rFonts w:ascii="Verdana" w:hAnsi="Verdana"/>
+          <w:color w:val="auto"/>
+          <w:sz w:val="20"/>
+          <w:szCs w:val="20"/>
+          <w:u w:val="none"/>
+        </w:rPr>
+        <w:t xml:space="preserve">           </w:t>
+      </w:r>
+      <w:r>
+        <w:rPr>
+          <w:rStyle w:val="Hyperlink"/>
+          <w:rFonts w:ascii="Verdana" w:hAnsi="Verdana"/>
+          <w:color w:val="auto"/>
+          <w:sz w:val="20"/>
+          <w:szCs w:val="20"/>
+          <w:u w:val="none"/>
+        </w:rPr>
+        <w:t xml:space="preserve"> </w:t>
+      </w:r>
+      <w:r>
+        <w:rPr>
+          <w:rStyle w:val="Hyperlink"/>
+          <w:rFonts w:ascii="Verdana" w:hAnsi="Verdana"/>
+          <w:color w:val="auto"/>
+          <w:sz w:val="20"/>
+          <w:szCs w:val="20"/>
+          <w:u w:val="none"/>
+        </w:rPr>
+        <w:t xml:space="preserve">- </w:t>
+      </w:r>
+      <w:bookmarkStart w:id="0" w:name="_GoBack"/>
+      <w:bookmarkEnd w:id="0"/>
+      <w:r>
+        <w:rPr>
+          <w:rStyle w:val="Hyperlink"/>
+          <w:rFonts w:ascii="Verdana" w:hAnsi="Verdana"/>
+          <w:color w:val="auto"/>
+          <w:sz w:val="20"/>
+          <w:szCs w:val="20"/>
+          <w:u w:val="none"/>
+        </w:rPr>
+        <w:t>CS</w:t>
+      </w:r>
+      <w:r>
+        <w:rPr>
+          <w:rStyle w:val="Hyperlink"/>
+          <w:rFonts w:ascii="Verdana" w:hAnsi="Verdana"/>
+          <w:color w:val="auto"/>
+          <w:sz w:val="20"/>
+          <w:szCs w:val="20"/>
+          <w:u w:val="none"/>
+        </w:rPr>
+        <w:t>Vs &amp; Json</w:t>
+      </w:r>
+      <w:r>
+        <w:rPr>
+          <w:rStyle w:val="Hyperlink"/>
+          <w:rFonts w:ascii="Verdana" w:hAnsi="Verdana"/>
+          <w:color w:val="auto"/>
+          <w:sz w:val="20"/>
+          <w:szCs w:val="20"/>
+          <w:u w:val="none"/>
+        </w:rPr>
+        <w:t xml:space="preserve"> data from energy websites</w:t>
+      </w:r>
+      <w:r>
+        <w:rPr>
+          <w:rStyle w:val="Hyperlink"/>
+          <w:rFonts w:ascii="Verdana" w:hAnsi="Verdana"/>
+          <w:color w:val="auto"/>
+          <w:sz w:val="20"/>
+          <w:szCs w:val="20"/>
+          <w:u w:val="none"/>
+        </w:rPr>
+        <w:t xml:space="preserve"> via downloads &amp; API calls</w:t>
+      </w:r>
+    </w:p>
+    <w:p>
+      <w:pPr>
+        <w:rPr>
+          <w:rStyle w:val="Hyperlink"/>
+          <w:rFonts w:ascii="Verdana" w:hAnsi="Verdana"/>
+          <w:color w:val="auto"/>
+          <w:sz w:val="20"/>
+          <w:szCs w:val="20"/>
+          <w:u w:val="none"/>
+        </w:rPr>
+      </w:pPr>
+      <w:r>
+        <w:rPr>
+          <w:rStyle w:val="Hyperlink"/>
+          <w:rFonts w:ascii="Verdana" w:hAnsi="Verdana"/>
+          <w:color w:val="auto"/>
+          <w:sz w:val="20"/>
+          <w:szCs w:val="20"/>
+          <w:u w:val="none"/>
+        </w:rPr>
+        <w:t>Transformation</w:t>
+      </w:r>
+      <w:r>
+        <w:rPr>
+          <w:rStyle w:val="Hyperlink"/>
+          <w:rFonts w:ascii="Verdana" w:hAnsi="Verdana"/>
+          <w:color w:val="auto"/>
+          <w:sz w:val="20"/>
+          <w:szCs w:val="20"/>
+          <w:u w:val="none"/>
+        </w:rPr>
+        <w:t xml:space="preserve">:     - </w:t>
+      </w:r>
+      <w:r>
+        <w:rPr>
+          <w:rStyle w:val="Hyperlink"/>
+          <w:rFonts w:ascii="Verdana" w:hAnsi="Verdana"/>
+          <w:color w:val="auto"/>
+          <w:sz w:val="20"/>
+          <w:szCs w:val="20"/>
+          <w:u w:val="none"/>
+        </w:rPr>
+        <w:t>cleaning</w:t>
+      </w:r>
+      <w:r>
+        <w:rPr>
+          <w:rStyle w:val="Hyperlink"/>
+          <w:rFonts w:ascii="Verdana" w:hAnsi="Verdana"/>
+          <w:color w:val="auto"/>
+          <w:sz w:val="20"/>
+          <w:szCs w:val="20"/>
+          <w:u w:val="none"/>
+        </w:rPr>
+        <w:t>, filtering &amp; transposing data.</w:t>
       </w:r>
     </w:p>
     <w:p>
@@ -557,19 +791,29 @@
           <w:ilvl w:val="0"/>
           <w:numId w:val="1"/>
         </w:numPr>
-        <w:rPr>
-          <w:rFonts w:ascii="Verdana" w:hAnsi="Verdana"/>
-          <w:sz w:val="20"/>
-          <w:szCs w:val="20"/>
-        </w:rPr>
-      </w:pPr>
-      <w:r>
-        <w:rPr>
-          <w:rFonts w:ascii="Verdana" w:hAnsi="Verdana"/>
-          <w:sz w:val="20"/>
-          <w:szCs w:val="20"/>
-        </w:rPr>
-        <w:t xml:space="preserve">Edward </w:t>
+        <w:ind w:left="1980" w:firstLine="0"/>
+        <w:rPr>
+          <w:rFonts w:ascii="Verdana" w:hAnsi="Verdana"/>
+          <w:sz w:val="20"/>
+          <w:szCs w:val="20"/>
+        </w:rPr>
+      </w:pPr>
+      <w:r>
+        <w:rPr>
+          <w:rFonts w:ascii="Verdana" w:hAnsi="Verdana"/>
+          <w:sz w:val="20"/>
+          <w:szCs w:val="20"/>
+        </w:rPr>
+        <w:lastRenderedPageBreak/>
+        <w:t>Converted some data to HTML</w:t>
+      </w:r>
+      <w:r>
+        <w:rPr>
+          <w:rFonts w:ascii="Verdana" w:hAnsi="Verdana"/>
+          <w:sz w:val="20"/>
+          <w:szCs w:val="20"/>
+        </w:rPr>
+        <w:t xml:space="preserve">. (all in enclosed </w:t>
       </w:r>
       <w:proofErr w:type="spellStart"/>
       <w:r>
@@ -578,11 +822,225 @@
           <w:sz w:val="20"/>
           <w:szCs w:val="20"/>
         </w:rPr>
-        <w:t>Dorris</w:t>
-      </w:r>
-      <w:bookmarkStart w:id="0" w:name="_GoBack"/>
-      <w:bookmarkEnd w:id="0"/>
+        <w:t>jupyter</w:t>
+      </w:r>
       <w:proofErr w:type="spellEnd"/>
+      <w:r>
+        <w:rPr>
+          <w:rFonts w:ascii="Verdana" w:hAnsi="Verdana"/>
+          <w:sz w:val="20"/>
+          <w:szCs w:val="20"/>
+        </w:rPr>
+        <w:t xml:space="preserve"> notebook)</w:t>
+      </w:r>
+    </w:p>
+    <w:p>
+      <w:pPr>
+        <w:rPr>
+          <w:rFonts w:ascii="Verdana" w:hAnsi="Verdana"/>
+          <w:sz w:val="20"/>
+          <w:szCs w:val="20"/>
+        </w:rPr>
+      </w:pPr>
+      <w:r>
+        <w:rPr>
+          <w:rFonts w:ascii="Verdana" w:hAnsi="Verdana"/>
+          <w:sz w:val="20"/>
+          <w:szCs w:val="20"/>
+        </w:rPr>
+        <w:t xml:space="preserve">Loading:               </w:t>
+      </w:r>
+      <w:r>
+        <w:rPr>
+          <w:rFonts w:ascii="Verdana" w:hAnsi="Verdana"/>
+          <w:sz w:val="20"/>
+          <w:szCs w:val="20"/>
+        </w:rPr>
+        <w:t xml:space="preserve">- Loaded in </w:t>
+      </w:r>
+      <w:proofErr w:type="spellStart"/>
+      <w:r>
+        <w:rPr>
+          <w:rFonts w:ascii="Verdana" w:hAnsi="Verdana"/>
+          <w:sz w:val="20"/>
+          <w:szCs w:val="20"/>
+        </w:rPr>
+        <w:t>MongoDb</w:t>
+      </w:r>
+      <w:proofErr w:type="spellEnd"/>
+      <w:r>
+        <w:rPr>
+          <w:rFonts w:ascii="Verdana" w:hAnsi="Verdana"/>
+          <w:sz w:val="20"/>
+          <w:szCs w:val="20"/>
+        </w:rPr>
+        <w:t>. (</w:t>
+      </w:r>
+      <w:proofErr w:type="spellStart"/>
+      <w:r>
+        <w:rPr>
+          <w:rFonts w:ascii="Verdana" w:hAnsi="Verdana"/>
+          <w:sz w:val="20"/>
+          <w:szCs w:val="20"/>
+        </w:rPr>
+        <w:t>jupyter</w:t>
+      </w:r>
+      <w:proofErr w:type="spellEnd"/>
+      <w:r>
+        <w:rPr>
+          <w:rFonts w:ascii="Verdana" w:hAnsi="Verdana"/>
+          <w:sz w:val="20"/>
+          <w:szCs w:val="20"/>
+        </w:rPr>
+        <w:t xml:space="preserve"> notebook)</w:t>
+      </w:r>
+    </w:p>
+    <w:p>
+      <w:pPr>
+        <w:rPr>
+          <w:rFonts w:ascii="Verdana" w:hAnsi="Verdana"/>
+          <w:sz w:val="20"/>
+          <w:szCs w:val="20"/>
+        </w:rPr>
+      </w:pPr>
+      <w:r>
+        <w:rPr>
+          <w:rFonts w:ascii="Verdana" w:hAnsi="Verdana"/>
+          <w:sz w:val="20"/>
+          <w:szCs w:val="20"/>
+        </w:rPr>
+        <w:t>Render</w:t>
+      </w:r>
+      <w:r>
+        <w:rPr>
+          <w:rFonts w:ascii="Verdana" w:hAnsi="Verdana"/>
+          <w:sz w:val="20"/>
+          <w:szCs w:val="20"/>
+        </w:rPr>
+        <w:t xml:space="preserve">ing:            - </w:t>
+      </w:r>
+      <w:r>
+        <w:rPr>
+          <w:rFonts w:ascii="Verdana" w:hAnsi="Verdana"/>
+          <w:sz w:val="20"/>
+          <w:szCs w:val="20"/>
+        </w:rPr>
+        <w:t>Flask App</w:t>
+      </w:r>
+    </w:p>
+    <w:p>
+      <w:pPr>
+        <w:rPr>
+          <w:rFonts w:ascii="Verdana" w:hAnsi="Verdana"/>
+          <w:sz w:val="20"/>
+          <w:szCs w:val="20"/>
+        </w:rPr>
+      </w:pPr>
+      <w:r>
+        <w:rPr>
+          <w:rFonts w:ascii="Verdana" w:hAnsi="Verdana"/>
+          <w:sz w:val="20"/>
+          <w:szCs w:val="20"/>
+        </w:rPr>
+        <w:t xml:space="preserve">Visualization:        </w:t>
+      </w:r>
+      <w:r>
+        <w:rPr>
+          <w:rFonts w:ascii="Verdana" w:hAnsi="Verdana"/>
+          <w:sz w:val="20"/>
+          <w:szCs w:val="20"/>
+        </w:rPr>
+        <w:t xml:space="preserve">- </w:t>
+      </w:r>
+      <w:r>
+        <w:rPr>
+          <w:rFonts w:ascii="Verdana" w:hAnsi="Verdana"/>
+          <w:sz w:val="20"/>
+          <w:szCs w:val="20"/>
+        </w:rPr>
+        <w:t xml:space="preserve">HTML, </w:t>
+      </w:r>
+      <w:proofErr w:type="spellStart"/>
+      <w:r>
+        <w:rPr>
+          <w:rFonts w:ascii="Verdana" w:hAnsi="Verdana"/>
+          <w:sz w:val="20"/>
+          <w:szCs w:val="20"/>
+        </w:rPr>
+        <w:t>Javascript</w:t>
+      </w:r>
+      <w:proofErr w:type="spellEnd"/>
+      <w:r>
+        <w:rPr>
+          <w:rFonts w:ascii="Verdana" w:hAnsi="Verdana"/>
+          <w:sz w:val="20"/>
+          <w:szCs w:val="20"/>
+        </w:rPr>
+        <w:t xml:space="preserve">, </w:t>
+      </w:r>
+      <w:r>
+        <w:rPr>
+          <w:rFonts w:ascii="Verdana" w:hAnsi="Verdana"/>
+          <w:sz w:val="20"/>
+          <w:szCs w:val="20"/>
+        </w:rPr>
+        <w:t xml:space="preserve">JS query &amp; </w:t>
+      </w:r>
+      <w:proofErr w:type="spellStart"/>
+      <w:r>
+        <w:rPr>
+          <w:rFonts w:ascii="Verdana" w:hAnsi="Verdana"/>
+          <w:sz w:val="20"/>
+          <w:szCs w:val="20"/>
+        </w:rPr>
+        <w:t>Highchart</w:t>
+      </w:r>
+      <w:proofErr w:type="spellEnd"/>
+      <w:r>
+        <w:rPr>
+          <w:rFonts w:ascii="Verdana" w:hAnsi="Verdana"/>
+          <w:sz w:val="20"/>
+          <w:szCs w:val="20"/>
+        </w:rPr>
+        <w:t xml:space="preserve"> Tables plug-ins.</w:t>
+      </w:r>
+      <w:r>
+        <w:rPr>
+          <w:rFonts w:ascii="Verdana" w:hAnsi="Verdana"/>
+          <w:sz w:val="20"/>
+          <w:szCs w:val="20"/>
+        </w:rPr>
+        <w:t xml:space="preserve"> </w:t>
+      </w:r>
+    </w:p>
+    <w:p>
+      <w:pPr>
+        <w:rPr>
+          <w:rFonts w:ascii="Verdana" w:hAnsi="Verdana"/>
+          <w:b/>
+          <w:sz w:val="20"/>
+          <w:szCs w:val="20"/>
+        </w:rPr>
+      </w:pPr>
+    </w:p>
+    <w:p>
+      <w:pPr>
+        <w:rPr>
+          <w:rFonts w:ascii="Verdana" w:hAnsi="Verdana"/>
+          <w:b/>
+          <w:sz w:val="20"/>
+          <w:szCs w:val="20"/>
+        </w:rPr>
+      </w:pPr>
+      <w:r>
+        <w:rPr>
+          <w:rFonts w:ascii="Verdana" w:hAnsi="Verdana"/>
+          <w:b/>
+          <w:sz w:val="20"/>
+          <w:szCs w:val="20"/>
+        </w:rPr>
+        <w:t>GROUP MEMBERS</w:t>
+      </w:r>
     </w:p>
     <w:p>
       <w:pPr>
@@ -603,7 +1061,7 @@
           <w:sz w:val="20"/>
           <w:szCs w:val="20"/>
         </w:rPr>
-        <w:t xml:space="preserve">Hailu </w:t>
+        <w:t xml:space="preserve">Edward </w:t>
       </w:r>
       <w:proofErr w:type="spellStart"/>
       <w:r>
@@ -612,7 +1070,7 @@
           <w:sz w:val="20"/>
           <w:szCs w:val="20"/>
         </w:rPr>
-        <w:t>Sefera</w:t>
+        <w:t>Dorris</w:t>
       </w:r>
       <w:proofErr w:type="spellEnd"/>
     </w:p>
@@ -635,7 +1093,38 @@
           <w:sz w:val="20"/>
           <w:szCs w:val="20"/>
         </w:rPr>
-        <w:lastRenderedPageBreak/>
+        <w:t xml:space="preserve">Hailu </w:t>
+      </w:r>
+      <w:proofErr w:type="spellStart"/>
+      <w:r>
+        <w:rPr>
+          <w:rFonts w:ascii="Verdana" w:hAnsi="Verdana"/>
+          <w:sz w:val="20"/>
+          <w:szCs w:val="20"/>
+        </w:rPr>
+        <w:t>Sefera</w:t>
+      </w:r>
+      <w:proofErr w:type="spellEnd"/>
+    </w:p>
+    <w:p>
+      <w:pPr>
+        <w:pStyle w:val="ListParagraph"/>
+        <w:numPr>
+          <w:ilvl w:val="0"/>
+          <w:numId w:val="1"/>
+        </w:numPr>
+        <w:rPr>
+          <w:rFonts w:ascii="Verdana" w:hAnsi="Verdana"/>
+          <w:sz w:val="20"/>
+          <w:szCs w:val="20"/>
+        </w:rPr>
+      </w:pPr>
+      <w:r>
+        <w:rPr>
+          <w:rFonts w:ascii="Verdana" w:hAnsi="Verdana"/>
+          <w:sz w:val="20"/>
+          <w:szCs w:val="20"/>
+        </w:rPr>
         <w:t>Taiwo Onitiri</w:t>
       </w:r>
     </w:p>

</xml_diff>